<commit_message>
added pictures for Robotic hand and information about it
</commit_message>
<xml_diff>
--- a/Nachaloto.docx
+++ b/Nachaloto.docx
@@ -1,6 +1,6 @@
 
 <file path=word/document.xml><?xml version="1.0" encoding="utf-8"?>
-<w:document xmlns:ve="http://schemas.openxmlformats.org/markup-compatibility/2006" xmlns:o="urn:schemas-microsoft-com:office:office" xmlns:r="http://schemas.openxmlformats.org/officeDocument/2006/relationships" xmlns:m="http://schemas.openxmlformats.org/officeDocument/2006/math" xmlns:v="urn:schemas-microsoft-com:vml" xmlns:wp="http://schemas.openxmlformats.org/drawingml/2006/wordprocessingDrawing" xmlns:w10="urn:schemas-microsoft-com:office:word" xmlns:w="http://schemas.openxmlformats.org/wordprocessingml/2006/main" xmlns:wne="http://schemas.microsoft.com/office/word/2006/wordml">
+<w:document xmlns:wpc="http://schemas.microsoft.com/office/word/2010/wordprocessingCanvas" xmlns:mc="http://schemas.openxmlformats.org/markup-compatibility/2006" xmlns:o="urn:schemas-microsoft-com:office:office" xmlns:r="http://schemas.openxmlformats.org/officeDocument/2006/relationships" xmlns:m="http://schemas.openxmlformats.org/officeDocument/2006/math" xmlns:v="urn:schemas-microsoft-com:vml" xmlns:wp14="http://schemas.microsoft.com/office/word/2010/wordprocessingDrawing" xmlns:wp="http://schemas.openxmlformats.org/drawingml/2006/wordprocessingDrawing" xmlns:w10="urn:schemas-microsoft-com:office:word" xmlns:w="http://schemas.openxmlformats.org/wordprocessingml/2006/main" xmlns:w14="http://schemas.microsoft.com/office/word/2010/wordml" xmlns:wpg="http://schemas.microsoft.com/office/word/2010/wordprocessingGroup" xmlns:wpi="http://schemas.microsoft.com/office/word/2010/wordprocessingInk" xmlns:wne="http://schemas.microsoft.com/office/word/2006/wordml" xmlns:wps="http://schemas.microsoft.com/office/word/2010/wordprocessingShape" mc:Ignorable="w14 wp14">
   <w:body>
     <w:p>
       <w:pPr>
@@ -135,6 +135,7 @@
       <w:pPr>
         <w:rPr>
           <w:sz w:val="32"/>
+          <w:lang w:val="en-US"/>
         </w:rPr>
       </w:pPr>
       <w:r>
@@ -143,6 +144,38 @@
         </w:rPr>
         <w:t>Разпознаване на глас.</w:t>
       </w:r>
+    </w:p>
+    <w:p>
+      <w:pPr>
+        <w:numPr>
+          <w:ilvl w:val="0"/>
+          <w:numId w:val="1"/>
+        </w:numPr>
+        <w:spacing w:before="100" w:beforeAutospacing="1" w:after="100" w:afterAutospacing="1" w:line="240" w:lineRule="auto"/>
+        <w:rPr>
+          <w:rFonts w:ascii="Times New Roman" w:eastAsia="Times New Roman" w:hAnsi="Times New Roman" w:cs="Times New Roman"/>
+          <w:sz w:val="24"/>
+          <w:szCs w:val="24"/>
+          <w:lang w:eastAsia="bg-BG"/>
+        </w:rPr>
+      </w:pPr>
+      <w:r>
+        <w:rPr>
+          <w:rFonts w:ascii="Times New Roman" w:eastAsia="Times New Roman" w:hAnsi="Times New Roman" w:cs="Times New Roman"/>
+          <w:sz w:val="24"/>
+          <w:szCs w:val="24"/>
+          <w:lang w:eastAsia="bg-BG"/>
+        </w:rPr>
+        <w:t>Error rates increase as the vocabulary size grows:</w:t>
+      </w:r>
+    </w:p>
+    <w:p>
+      <w:pPr>
+        <w:rPr>
+          <w:sz w:val="32"/>
+          <w:lang w:val="en-US"/>
+        </w:rPr>
+      </w:pPr>
     </w:p>
     <w:p>
       <w:pPr>
@@ -244,40 +277,61 @@
       <w:pPr>
         <w:rPr>
           <w:rFonts w:ascii="Verdana" w:hAnsi="Verdana"/>
+          <w:color w:val="000000"/>
+          <w:sz w:val="23"/>
+          <w:szCs w:val="23"/>
+          <w:lang w:val="en-US"/>
+        </w:rPr>
+      </w:pPr>
+      <w:r>
+        <w:rPr>
+          <w:rStyle w:val="Strong"/>
+          <w:rFonts w:ascii="Verdana" w:hAnsi="Verdana"/>
+          <w:color w:val="000000"/>
+          <w:sz w:val="23"/>
+          <w:szCs w:val="23"/>
+        </w:rPr>
+        <w:t>  </w:t>
+      </w:r>
+      <w:r>
+        <w:rPr>
+          <w:rFonts w:ascii="Verdana" w:hAnsi="Verdana"/>
+          <w:color w:val="000000"/>
+          <w:sz w:val="23"/>
+          <w:szCs w:val="23"/>
+        </w:rPr>
+        <w:t>Изкуствените невронни мрежи (</w:t>
+      </w:r>
+      <w:r>
+        <w:rPr>
+          <w:rStyle w:val="apple-converted-space"/>
+          <w:rFonts w:ascii="Verdana" w:hAnsi="Verdana"/>
+          <w:color w:val="000000"/>
+          <w:sz w:val="23"/>
+          <w:szCs w:val="23"/>
+        </w:rPr>
+        <w:t> </w:t>
+      </w:r>
+      <w:r>
+        <w:rPr>
+          <w:rStyle w:val="Emphasis"/>
+          <w:rFonts w:ascii="Verdana" w:hAnsi="Verdana"/>
+          <w:color w:val="000000"/>
+          <w:sz w:val="23"/>
+          <w:szCs w:val="23"/>
+        </w:rPr>
+        <w:t>Artificial</w:t>
+      </w:r>
+      <w:r>
+        <w:rPr>
+          <w:rStyle w:val="apple-converted-space"/>
+          <w:rFonts w:ascii="Verdana" w:hAnsi="Verdana"/>
           <w:i/>
           <w:iCs/>
           <w:color w:val="000000"/>
           <w:sz w:val="23"/>
           <w:szCs w:val="23"/>
         </w:rPr>
-      </w:pPr>
-      <w:r>
-        <w:rPr>
-          <w:rStyle w:val="Strong"/>
-          <w:rFonts w:ascii="Verdana" w:hAnsi="Verdana"/>
-          <w:color w:val="000000"/>
-          <w:sz w:val="23"/>
-          <w:szCs w:val="23"/>
-        </w:rPr>
-        <w:t>  </w:t>
-      </w:r>
-      <w:r>
-        <w:rPr>
-          <w:rFonts w:ascii="Verdana" w:hAnsi="Verdana"/>
-          <w:color w:val="000000"/>
-          <w:sz w:val="23"/>
-          <w:szCs w:val="23"/>
-        </w:rPr>
-        <w:t>Изкуствените невронни мрежи (</w:t>
-      </w:r>
-      <w:r>
-        <w:rPr>
-          <w:rStyle w:val="apple-converted-space"/>
-          <w:rFonts w:ascii="Verdana" w:hAnsi="Verdana"/>
-          <w:color w:val="000000"/>
-          <w:sz w:val="23"/>
-          <w:szCs w:val="23"/>
-        </w:rPr>
         <w:t> </w:t>
       </w:r>
       <w:r>
@@ -288,7 +342,7 @@
           <w:sz w:val="23"/>
           <w:szCs w:val="23"/>
         </w:rPr>
-        <w:t>Artificial</w:t>
+        <w:t>neural</w:t>
       </w:r>
       <w:r>
         <w:rPr>
@@ -310,7 +364,7 @@
           <w:sz w:val="23"/>
           <w:szCs w:val="23"/>
         </w:rPr>
-        <w:t>neural</w:t>
+        <w:t>networks</w:t>
       </w:r>
       <w:r>
         <w:rPr>
@@ -326,45 +380,202 @@
       </w:r>
       <w:r>
         <w:rPr>
-          <w:rStyle w:val="Emphasis"/>
-          <w:rFonts w:ascii="Verdana" w:hAnsi="Verdana"/>
-          <w:color w:val="000000"/>
-          <w:sz w:val="23"/>
-          <w:szCs w:val="23"/>
-        </w:rPr>
-        <w:t>networks</w:t>
-      </w:r>
-      <w:r>
-        <w:rPr>
-          <w:rStyle w:val="apple-converted-space"/>
+          <w:rFonts w:ascii="Verdana" w:hAnsi="Verdana"/>
+          <w:color w:val="000000"/>
+          <w:sz w:val="23"/>
+          <w:szCs w:val="23"/>
+        </w:rPr>
+        <w:t xml:space="preserve">) са съвременна, компютърно-базирана техника за прогнозиране, която </w:t>
+      </w:r>
+      <w:r>
+        <w:rPr>
+          <w:rFonts w:ascii="Verdana" w:hAnsi="Verdana"/>
+          <w:color w:val="000000"/>
+          <w:sz w:val="23"/>
+          <w:szCs w:val="23"/>
+        </w:rPr>
+        <w:lastRenderedPageBreak/>
+        <w:t>наподобява някои от процесите на обработка на информация, протичащи в човешкия мозък. Също като човешкия мозък невронните мрежи имат способността да “учат” и да актуализират параметрите на своите прогнози при натрупване на опит. Изкуствената невронна мрежа е стилизиран модел на човешкия мозък.</w:t>
+      </w:r>
+    </w:p>
+    <w:p>
+      <w:pPr>
+        <w:rPr>
+          <w:rFonts w:ascii="Verdana" w:hAnsi="Verdana"/>
+          <w:color w:val="000000"/>
+          <w:sz w:val="23"/>
+          <w:szCs w:val="23"/>
+          <w:lang w:val="en-US"/>
+        </w:rPr>
+      </w:pPr>
+    </w:p>
+    <w:p>
+      <w:pPr>
+        <w:rPr>
+          <w:rFonts w:ascii="Verdana" w:hAnsi="Verdana"/>
+          <w:color w:val="000000"/>
+          <w:sz w:val="23"/>
+          <w:szCs w:val="23"/>
+          <w:lang w:val="en-US"/>
+        </w:rPr>
+      </w:pPr>
+    </w:p>
+    <w:p>
+      <w:pPr>
+        <w:rPr>
+          <w:rFonts w:ascii="Verdana" w:hAnsi="Verdana"/>
+          <w:color w:val="000000"/>
+          <w:sz w:val="23"/>
+          <w:szCs w:val="23"/>
+          <w:lang w:val="en-US"/>
+        </w:rPr>
+      </w:pPr>
+    </w:p>
+    <w:p>
+      <w:pPr>
+        <w:rPr>
           <w:rFonts w:ascii="Verdana" w:hAnsi="Verdana"/>
           <w:i/>
           <w:iCs/>
           <w:color w:val="000000"/>
           <w:sz w:val="23"/>
           <w:szCs w:val="23"/>
-        </w:rPr>
+          <w:lang w:val="en-US"/>
+        </w:rPr>
+      </w:pPr>
+      <w:r>
+        <w:rPr>
+          <w:rFonts w:ascii="Verdana" w:hAnsi="Verdana"/>
+          <w:i/>
+          <w:iCs/>
+          <w:color w:val="000000"/>
+          <w:sz w:val="23"/>
+          <w:szCs w:val="23"/>
+          <w:lang w:val="en-US"/>
+        </w:rPr>
+        <w:t>Моделиране и диагностика на сърдечно-съдовата система Невронни мрежи са използвани експериментално за моделиране на сърдечно-съдовата система. Разработеният индивидуален модел може да се сравнява с реалните физиологически измервания на пациента, за да се постави диагноза.</w:t>
+      </w:r>
+    </w:p>
+    <w:p>
+      <w:pPr>
+        <w:rPr>
+          <w:rFonts w:ascii="Verdana" w:hAnsi="Verdana"/>
+          <w:i/>
+          <w:iCs/>
+          <w:color w:val="000000"/>
+          <w:sz w:val="23"/>
+          <w:szCs w:val="23"/>
+          <w:lang w:val="en-US"/>
+        </w:rPr>
+      </w:pPr>
+      <w:bookmarkStart w:id="0" w:name="_GoBack"/>
+      <w:bookmarkEnd w:id="0"/>
+    </w:p>
+    <w:p>
+      <w:pPr>
+        <w:pStyle w:val="NormalWeb"/>
+      </w:pPr>
+      <w:r>
+        <w:t>Американски учени разработиха контролирана с мисъл роботизирана ръка за парализирани хора, чиято сръчност се доближава максимално до тази на човешката, съобщиха АФП и Ройтерс.</w:t>
+      </w:r>
+    </w:p>
+    <w:p>
+      <w:pPr>
+        <w:pStyle w:val="NormalWeb"/>
+      </w:pPr>
+      <w:r>
+        <w:t>Ян Шойерман, която е парализирана от 13 години от врата надолу заради дегенеративно мозъчно заболяване, вече сръчно взима, премества и поставя на друго място най-различни предмети, както би направил човек със здрава ръка. Подобно ниво на контрол и лекота на движението досега не е постигано.</w:t>
+      </w:r>
+    </w:p>
+    <w:p>
+      <w:pPr>
+        <w:pStyle w:val="NormalWeb"/>
+      </w:pPr>
+      <w:r>
+        <w:t>Специалистите заявиха, че това е забележителна стъпка към разработването на протеза, контролирана пряко от мозъка. Други разработени досега системи даваха възможност на пациентите да пишат на компютър или на ръка само като мислят за буквите. Миналия месец швейцарски учени използваха електроди, имплантирани пряко в ретината, за да дадат възможност на сляп пациент да чете. Разработването на интерфейс мозък-машина се развива бързо и учените прогнозират, че технологията може евентуално да бъде използвана, за да бъдат заобиколени нервни увреждания и да бъдат събудени парализираните мускули на пациента.</w:t>
+      </w:r>
+    </w:p>
+    <w:p>
+      <w:pPr>
+        <w:pStyle w:val="NormalWeb"/>
+      </w:pPr>
+      <w:r>
+        <w:t>Междувременно системи като сегашната могат да бъдат използвани с роботизирани екзоскелети, които да позволят на парализирани хора да вървят.</w:t>
+      </w:r>
+    </w:p>
+    <w:p>
+      <w:pPr>
+        <w:pStyle w:val="NormalWeb"/>
+      </w:pPr>
+      <w:r>
+        <w:t>Учените от медицинския център на университета на Писбърг са имплантирали два микроелектрода в левия двигателен кортекс на жената, която е на 52 години. Тази част от мозъка управлява движението. С функционален магнитен резонанс лекарите са установили точно коя част от мозъка се активира, когато казвали на пациентката да мисли, че движи парализираните си ръце.</w:t>
+      </w:r>
+    </w:p>
+    <w:p>
+      <w:pPr>
+        <w:pStyle w:val="NormalWeb"/>
+      </w:pPr>
+      <w:r>
+        <w:lastRenderedPageBreak/>
+        <w:t>Електродите били свързани с роботизираната ръка през компютър със сложен алгоритъм, за да превежда сигналите, които имитират начина, по който здрав мозък контролира здрави крайници.</w:t>
+      </w:r>
+    </w:p>
+    <w:p>
+      <w:pPr>
+        <w:pStyle w:val="NormalWeb"/>
+      </w:pPr>
+      <w:r>
+        <w:t>"Електродите са забележителни, защото са много малки - каза Майкъл Бонингър от екипа. - Те не могат да бъдат купени в магазин".</w:t>
+      </w:r>
+    </w:p>
+    <w:p>
+      <w:pPr>
+        <w:pStyle w:val="NormalWeb"/>
+      </w:pPr>
+      <w:r>
+        <w:t>Основното постижение в разработката е начинът, по който работи алгоритъмът. Точният превод на мозъчните сигнали досега беше едно от най-големите предизвикателства в контролираните с мисъл протези.</w:t>
+      </w:r>
+    </w:p>
+    <w:p>
+      <w:pPr>
+        <w:pStyle w:val="NormalWeb"/>
+      </w:pPr>
+      <w:r>
+        <w:t>"Вече няма граници за декодирането на човешкото движение", каза Майкъл Бонингър.</w:t>
+      </w:r>
+    </w:p>
+    <w:p>
+      <w:pPr>
+        <w:pStyle w:val="NormalWeb"/>
+      </w:pPr>
+      <w:r>
+        <w:t>Шойерман е овладяла контрола на ръката със седмици упражнения. Тя започнала да я движи само след два дена, а с времето се справяла с все по-трудни задачи, като точността и скоростта на движенията се повишавали с практиката. Сега изпълнява успешно задачите до 91,6 процента.</w:t>
+      </w:r>
+    </w:p>
+    <w:p>
+      <w:pPr>
+        <w:pStyle w:val="NormalWeb"/>
+      </w:pPr>
+      <w:r>
+        <w:t xml:space="preserve">Учените планират да включат безжична технология, за да премахнат кабелите между главата и протезата. Те мислят, че е възможно да се използва и сензорна линия, която да дава обратна връзка на мозъка и да позволява на пациента да разграничава горещо от студено, гладка повърхност от груба. </w:t>
+      </w:r>
+      <w:r>
+        <w:br/>
         <w:t> </w:t>
       </w:r>
-      <w:r>
-        <w:rPr>
-          <w:rFonts w:ascii="Verdana" w:hAnsi="Verdana"/>
-          <w:color w:val="000000"/>
-          <w:sz w:val="23"/>
-          <w:szCs w:val="23"/>
-        </w:rPr>
-        <w:t xml:space="preserve">) са съвременна, компютърно-базирана техника за прогнозиране, която наподобява някои от процесите на обработка на информация, протичащи в човешкия мозък. Също като човешкия мозък невронните мрежи имат способността да “учат” и да актуализират параметрите на своите </w:t>
-      </w:r>
-      <w:r>
-        <w:rPr>
-          <w:rFonts w:ascii="Verdana" w:hAnsi="Verdana"/>
-          <w:color w:val="000000"/>
-          <w:sz w:val="23"/>
-          <w:szCs w:val="23"/>
-        </w:rPr>
-        <w:lastRenderedPageBreak/>
-        <w:t>прогнози при натрупване на опит. Изкуствената невронна мрежа е стилизиран модел на човешкия мозък.</w:t>
-      </w:r>
+    </w:p>
+    <w:p>
+      <w:pPr>
+        <w:rPr>
+          <w:rFonts w:ascii="Verdana" w:hAnsi="Verdana"/>
+          <w:i/>
+          <w:iCs/>
+          <w:color w:val="000000"/>
+          <w:sz w:val="23"/>
+          <w:szCs w:val="23"/>
+          <w:lang w:val="en-US"/>
+        </w:rPr>
+      </w:pPr>
     </w:p>
     <w:sectPr>
       <w:pgSz w:w="11906" w:h="16838"/>
@@ -376,8 +587,165 @@
 </w:document>
 </file>
 
+<file path=word/numbering.xml><?xml version="1.0" encoding="utf-8"?>
+<w:numbering xmlns:wpc="http://schemas.microsoft.com/office/word/2010/wordprocessingCanvas" xmlns:mc="http://schemas.openxmlformats.org/markup-compatibility/2006" xmlns:o="urn:schemas-microsoft-com:office:office" xmlns:r="http://schemas.openxmlformats.org/officeDocument/2006/relationships" xmlns:m="http://schemas.openxmlformats.org/officeDocument/2006/math" xmlns:v="urn:schemas-microsoft-com:vml" xmlns:wp14="http://schemas.microsoft.com/office/word/2010/wordprocessingDrawing" xmlns:wp="http://schemas.openxmlformats.org/drawingml/2006/wordprocessingDrawing" xmlns:w10="urn:schemas-microsoft-com:office:word" xmlns:w="http://schemas.openxmlformats.org/wordprocessingml/2006/main" xmlns:w14="http://schemas.microsoft.com/office/word/2010/wordml" xmlns:wpg="http://schemas.microsoft.com/office/word/2010/wordprocessingGroup" xmlns:wpi="http://schemas.microsoft.com/office/word/2010/wordprocessingInk" xmlns:wne="http://schemas.microsoft.com/office/word/2006/wordml" xmlns:wps="http://schemas.microsoft.com/office/word/2010/wordprocessingShape" mc:Ignorable="w14 wp14">
+  <w:abstractNum w:abstractNumId="0">
+    <w:nsid w:val="0633153B"/>
+    <w:multiLevelType w:val="multilevel"/>
+    <w:tmpl w:val="3D462228"/>
+    <w:lvl w:ilvl="0">
+      <w:start w:val="1"/>
+      <w:numFmt w:val="bullet"/>
+      <w:lvlText w:val=""/>
+      <w:lvlJc w:val="left"/>
+      <w:pPr>
+        <w:tabs>
+          <w:tab w:val="num" w:pos="720"/>
+        </w:tabs>
+        <w:ind w:left="720" w:hanging="360"/>
+      </w:pPr>
+      <w:rPr>
+        <w:rFonts w:ascii="Symbol" w:hAnsi="Symbol" w:hint="default"/>
+        <w:sz w:val="20"/>
+      </w:rPr>
+    </w:lvl>
+    <w:lvl w:ilvl="1" w:tentative="1">
+      <w:start w:val="1"/>
+      <w:numFmt w:val="bullet"/>
+      <w:lvlText w:val="o"/>
+      <w:lvlJc w:val="left"/>
+      <w:pPr>
+        <w:tabs>
+          <w:tab w:val="num" w:pos="1440"/>
+        </w:tabs>
+        <w:ind w:left="1440" w:hanging="360"/>
+      </w:pPr>
+      <w:rPr>
+        <w:rFonts w:ascii="Courier New" w:hAnsi="Courier New" w:hint="default"/>
+        <w:sz w:val="20"/>
+      </w:rPr>
+    </w:lvl>
+    <w:lvl w:ilvl="2" w:tentative="1">
+      <w:start w:val="1"/>
+      <w:numFmt w:val="bullet"/>
+      <w:lvlText w:val=""/>
+      <w:lvlJc w:val="left"/>
+      <w:pPr>
+        <w:tabs>
+          <w:tab w:val="num" w:pos="2160"/>
+        </w:tabs>
+        <w:ind w:left="2160" w:hanging="360"/>
+      </w:pPr>
+      <w:rPr>
+        <w:rFonts w:ascii="Wingdings" w:hAnsi="Wingdings" w:hint="default"/>
+        <w:sz w:val="20"/>
+      </w:rPr>
+    </w:lvl>
+    <w:lvl w:ilvl="3" w:tentative="1">
+      <w:start w:val="1"/>
+      <w:numFmt w:val="bullet"/>
+      <w:lvlText w:val=""/>
+      <w:lvlJc w:val="left"/>
+      <w:pPr>
+        <w:tabs>
+          <w:tab w:val="num" w:pos="2880"/>
+        </w:tabs>
+        <w:ind w:left="2880" w:hanging="360"/>
+      </w:pPr>
+      <w:rPr>
+        <w:rFonts w:ascii="Wingdings" w:hAnsi="Wingdings" w:hint="default"/>
+        <w:sz w:val="20"/>
+      </w:rPr>
+    </w:lvl>
+    <w:lvl w:ilvl="4" w:tentative="1">
+      <w:start w:val="1"/>
+      <w:numFmt w:val="bullet"/>
+      <w:lvlText w:val=""/>
+      <w:lvlJc w:val="left"/>
+      <w:pPr>
+        <w:tabs>
+          <w:tab w:val="num" w:pos="3600"/>
+        </w:tabs>
+        <w:ind w:left="3600" w:hanging="360"/>
+      </w:pPr>
+      <w:rPr>
+        <w:rFonts w:ascii="Wingdings" w:hAnsi="Wingdings" w:hint="default"/>
+        <w:sz w:val="20"/>
+      </w:rPr>
+    </w:lvl>
+    <w:lvl w:ilvl="5" w:tentative="1">
+      <w:start w:val="1"/>
+      <w:numFmt w:val="bullet"/>
+      <w:lvlText w:val=""/>
+      <w:lvlJc w:val="left"/>
+      <w:pPr>
+        <w:tabs>
+          <w:tab w:val="num" w:pos="4320"/>
+        </w:tabs>
+        <w:ind w:left="4320" w:hanging="360"/>
+      </w:pPr>
+      <w:rPr>
+        <w:rFonts w:ascii="Wingdings" w:hAnsi="Wingdings" w:hint="default"/>
+        <w:sz w:val="20"/>
+      </w:rPr>
+    </w:lvl>
+    <w:lvl w:ilvl="6" w:tentative="1">
+      <w:start w:val="1"/>
+      <w:numFmt w:val="bullet"/>
+      <w:lvlText w:val=""/>
+      <w:lvlJc w:val="left"/>
+      <w:pPr>
+        <w:tabs>
+          <w:tab w:val="num" w:pos="5040"/>
+        </w:tabs>
+        <w:ind w:left="5040" w:hanging="360"/>
+      </w:pPr>
+      <w:rPr>
+        <w:rFonts w:ascii="Wingdings" w:hAnsi="Wingdings" w:hint="default"/>
+        <w:sz w:val="20"/>
+      </w:rPr>
+    </w:lvl>
+    <w:lvl w:ilvl="7" w:tentative="1">
+      <w:start w:val="1"/>
+      <w:numFmt w:val="bullet"/>
+      <w:lvlText w:val=""/>
+      <w:lvlJc w:val="left"/>
+      <w:pPr>
+        <w:tabs>
+          <w:tab w:val="num" w:pos="5760"/>
+        </w:tabs>
+        <w:ind w:left="5760" w:hanging="360"/>
+      </w:pPr>
+      <w:rPr>
+        <w:rFonts w:ascii="Wingdings" w:hAnsi="Wingdings" w:hint="default"/>
+        <w:sz w:val="20"/>
+      </w:rPr>
+    </w:lvl>
+    <w:lvl w:ilvl="8" w:tentative="1">
+      <w:start w:val="1"/>
+      <w:numFmt w:val="bullet"/>
+      <w:lvlText w:val=""/>
+      <w:lvlJc w:val="left"/>
+      <w:pPr>
+        <w:tabs>
+          <w:tab w:val="num" w:pos="6480"/>
+        </w:tabs>
+        <w:ind w:left="6480" w:hanging="360"/>
+      </w:pPr>
+      <w:rPr>
+        <w:rFonts w:ascii="Wingdings" w:hAnsi="Wingdings" w:hint="default"/>
+        <w:sz w:val="20"/>
+      </w:rPr>
+    </w:lvl>
+  </w:abstractNum>
+  <w:num w:numId="1">
+    <w:abstractNumId w:val="0"/>
+  </w:num>
+</w:numbering>
+</file>
+
 <file path=word/styles.xml><?xml version="1.0" encoding="utf-8"?>
-<w:styles xmlns:r="http://schemas.openxmlformats.org/officeDocument/2006/relationships" xmlns:w="http://schemas.openxmlformats.org/wordprocessingml/2006/main">
+<w:styles xmlns:mc="http://schemas.openxmlformats.org/markup-compatibility/2006" xmlns:r="http://schemas.openxmlformats.org/officeDocument/2006/relationships" xmlns:w="http://schemas.openxmlformats.org/wordprocessingml/2006/main" xmlns:w14="http://schemas.microsoft.com/office/word/2010/wordml" mc:Ignorable="w14">
   <w:docDefaults>
     <w:rPrDefault>
       <w:rPr>
@@ -540,7 +908,6 @@
   <w:style w:type="character" w:default="1" w:styleId="DefaultParagraphFont">
     <w:name w:val="Default Paragraph Font"/>
     <w:uiPriority w:val="1"/>
-    <w:semiHidden/>
     <w:unhideWhenUsed/>
   </w:style>
   <w:style w:type="table" w:default="1" w:styleId="TableNormal">
@@ -548,7 +915,6 @@
     <w:uiPriority w:val="99"/>
     <w:semiHidden/>
     <w:unhideWhenUsed/>
-    <w:qFormat/>
     <w:tblPr>
       <w:tblInd w:w="0" w:type="dxa"/>
       <w:tblCellMar>
@@ -591,6 +957,213 @@
       <w:b/>
       <w:bCs/>
     </w:rPr>
+  </w:style>
+  <w:style w:type="paragraph" w:styleId="NormalWeb">
+    <w:name w:val="Normal (Web)"/>
+    <w:basedOn w:val="Normal"/>
+    <w:uiPriority w:val="99"/>
+    <w:semiHidden/>
+    <w:unhideWhenUsed/>
+    <w:rsid w:val="00222559"/>
+    <w:pPr>
+      <w:spacing w:before="100" w:beforeAutospacing="1" w:after="100" w:afterAutospacing="1" w:line="240" w:lineRule="auto"/>
+    </w:pPr>
+    <w:rPr>
+      <w:rFonts w:ascii="Times New Roman" w:eastAsia="Times New Roman" w:hAnsi="Times New Roman" w:cs="Times New Roman"/>
+      <w:sz w:val="24"/>
+      <w:szCs w:val="24"/>
+      <w:lang w:eastAsia="bg-BG"/>
+    </w:rPr>
+  </w:style>
+</w:styles>
+</file>
+
+<file path=word/stylesWithEffects.xml><?xml version="1.0" encoding="utf-8"?>
+<w:styles xmlns:wpc="http://schemas.microsoft.com/office/word/2010/wordprocessingCanvas" xmlns:mc="http://schemas.openxmlformats.org/markup-compatibility/2006" xmlns:o="urn:schemas-microsoft-com:office:office" xmlns:r="http://schemas.openxmlformats.org/officeDocument/2006/relationships" xmlns:m="http://schemas.openxmlformats.org/officeDocument/2006/math" xmlns:v="urn:schemas-microsoft-com:vml" xmlns:wp14="http://schemas.microsoft.com/office/word/2010/wordprocessingDrawing" xmlns:wp="http://schemas.openxmlformats.org/drawingml/2006/wordprocessingDrawing" xmlns:w10="urn:schemas-microsoft-com:office:word" xmlns:w="http://schemas.openxmlformats.org/wordprocessingml/2006/main" xmlns:w14="http://schemas.microsoft.com/office/word/2010/wordml" xmlns:wpg="http://schemas.microsoft.com/office/word/2010/wordprocessingGroup" xmlns:wpi="http://schemas.microsoft.com/office/word/2010/wordprocessingInk" xmlns:wne="http://schemas.microsoft.com/office/word/2006/wordml" xmlns:wps="http://schemas.microsoft.com/office/word/2010/wordprocessingShape" mc:Ignorable="w14 wp14">
+  <w:docDefaults>
+    <w:rPrDefault>
+      <w:rPr>
+        <w:rFonts w:asciiTheme="minorHAnsi" w:eastAsiaTheme="minorEastAsia" w:hAnsiTheme="minorHAnsi" w:cstheme="minorBidi"/>
+        <w:sz w:val="22"/>
+        <w:szCs w:val="22"/>
+        <w:lang w:val="bg-BG" w:eastAsia="bg-BG" w:bidi="ar-SA"/>
+      </w:rPr>
+    </w:rPrDefault>
+    <w:pPrDefault>
+      <w:pPr>
+        <w:spacing w:after="200" w:line="276" w:lineRule="auto"/>
+      </w:pPr>
+    </w:pPrDefault>
+  </w:docDefaults>
+  <w:latentStyles w:defLockedState="0" w:defUIPriority="99" w:defSemiHidden="1" w:defUnhideWhenUsed="1" w:defQFormat="0" w:count="267">
+    <w:lsdException w:name="Normal" w:semiHidden="0" w:uiPriority="0" w:unhideWhenUsed="0" w:qFormat="1"/>
+    <w:lsdException w:name="heading 1" w:semiHidden="0" w:uiPriority="9" w:unhideWhenUsed="0" w:qFormat="1"/>
+    <w:lsdException w:name="heading 2" w:uiPriority="9" w:qFormat="1"/>
+    <w:lsdException w:name="heading 3" w:uiPriority="9" w:qFormat="1"/>
+    <w:lsdException w:name="heading 4" w:uiPriority="9" w:qFormat="1"/>
+    <w:lsdException w:name="heading 5" w:uiPriority="9" w:qFormat="1"/>
+    <w:lsdException w:name="heading 6" w:uiPriority="9" w:qFormat="1"/>
+    <w:lsdException w:name="heading 7" w:uiPriority="9" w:qFormat="1"/>
+    <w:lsdException w:name="heading 8" w:uiPriority="9" w:qFormat="1"/>
+    <w:lsdException w:name="heading 9" w:uiPriority="9" w:qFormat="1"/>
+    <w:lsdException w:name="toc 1" w:uiPriority="39"/>
+    <w:lsdException w:name="toc 2" w:uiPriority="39"/>
+    <w:lsdException w:name="toc 3" w:uiPriority="39"/>
+    <w:lsdException w:name="toc 4" w:uiPriority="39"/>
+    <w:lsdException w:name="toc 5" w:uiPriority="39"/>
+    <w:lsdException w:name="toc 6" w:uiPriority="39"/>
+    <w:lsdException w:name="toc 7" w:uiPriority="39"/>
+    <w:lsdException w:name="toc 8" w:uiPriority="39"/>
+    <w:lsdException w:name="toc 9" w:uiPriority="39"/>
+    <w:lsdException w:name="caption" w:uiPriority="35" w:qFormat="1"/>
+    <w:lsdException w:name="Title" w:semiHidden="0" w:uiPriority="10" w:unhideWhenUsed="0" w:qFormat="1"/>
+    <w:lsdException w:name="Default Paragraph Font" w:uiPriority="1"/>
+    <w:lsdException w:name="Subtitle" w:semiHidden="0" w:uiPriority="11" w:unhideWhenUsed="0" w:qFormat="1"/>
+    <w:lsdException w:name="Strong" w:semiHidden="0" w:uiPriority="22" w:unhideWhenUsed="0" w:qFormat="1"/>
+    <w:lsdException w:name="Emphasis" w:semiHidden="0" w:uiPriority="20" w:unhideWhenUsed="0" w:qFormat="1"/>
+    <w:lsdException w:name="Table Grid" w:semiHidden="0" w:uiPriority="59" w:unhideWhenUsed="0"/>
+    <w:lsdException w:name="Placeholder Text" w:unhideWhenUsed="0"/>
+    <w:lsdException w:name="No Spacing" w:semiHidden="0" w:uiPriority="1" w:unhideWhenUsed="0" w:qFormat="1"/>
+    <w:lsdException w:name="Light Shading" w:semiHidden="0" w:uiPriority="60" w:unhideWhenUsed="0"/>
+    <w:lsdException w:name="Light List" w:semiHidden="0" w:uiPriority="61" w:unhideWhenUsed="0"/>
+    <w:lsdException w:name="Light Grid" w:semiHidden="0" w:uiPriority="62" w:unhideWhenUsed="0"/>
+    <w:lsdException w:name="Medium Shading 1" w:semiHidden="0" w:uiPriority="63" w:unhideWhenUsed="0"/>
+    <w:lsdException w:name="Medium Shading 2" w:semiHidden="0" w:uiPriority="64" w:unhideWhenUsed="0"/>
+    <w:lsdException w:name="Medium List 1" w:semiHidden="0" w:uiPriority="65" w:unhideWhenUsed="0"/>
+    <w:lsdException w:name="Medium List 2" w:semiHidden="0" w:uiPriority="66" w:unhideWhenUsed="0"/>
+    <w:lsdException w:name="Medium Grid 1" w:semiHidden="0" w:uiPriority="67" w:unhideWhenUsed="0"/>
+    <w:lsdException w:name="Medium Grid 2" w:semiHidden="0" w:uiPriority="68" w:unhideWhenUsed="0"/>
+    <w:lsdException w:name="Medium Grid 3" w:semiHidden="0" w:uiPriority="69" w:unhideWhenUsed="0"/>
+    <w:lsdException w:name="Dark List" w:semiHidden="0" w:uiPriority="70" w:unhideWhenUsed="0"/>
+    <w:lsdException w:name="Colorful Shading" w:semiHidden="0" w:uiPriority="71" w:unhideWhenUsed="0"/>
+    <w:lsdException w:name="Colorful List" w:semiHidden="0" w:uiPriority="72" w:unhideWhenUsed="0"/>
+    <w:lsdException w:name="Colorful Grid" w:semiHidden="0" w:uiPriority="73" w:unhideWhenUsed="0"/>
+    <w:lsdException w:name="Light Shading Accent 1" w:semiHidden="0" w:uiPriority="60" w:unhideWhenUsed="0"/>
+    <w:lsdException w:name="Light List Accent 1" w:semiHidden="0" w:uiPriority="61" w:unhideWhenUsed="0"/>
+    <w:lsdException w:name="Light Grid Accent 1" w:semiHidden="0" w:uiPriority="62" w:unhideWhenUsed="0"/>
+    <w:lsdException w:name="Medium Shading 1 Accent 1" w:semiHidden="0" w:uiPriority="63" w:unhideWhenUsed="0"/>
+    <w:lsdException w:name="Medium Shading 2 Accent 1" w:semiHidden="0" w:uiPriority="64" w:unhideWhenUsed="0"/>
+    <w:lsdException w:name="Medium List 1 Accent 1" w:semiHidden="0" w:uiPriority="65" w:unhideWhenUsed="0"/>
+    <w:lsdException w:name="Revision" w:unhideWhenUsed="0"/>
+    <w:lsdException w:name="List Paragraph" w:semiHidden="0" w:uiPriority="34" w:unhideWhenUsed="0" w:qFormat="1"/>
+    <w:lsdException w:name="Quote" w:semiHidden="0" w:uiPriority="29" w:unhideWhenUsed="0" w:qFormat="1"/>
+    <w:lsdException w:name="Intense Quote" w:semiHidden="0" w:uiPriority="30" w:unhideWhenUsed="0" w:qFormat="1"/>
+    <w:lsdException w:name="Medium List 2 Accent 1" w:semiHidden="0" w:uiPriority="66" w:unhideWhenUsed="0"/>
+    <w:lsdException w:name="Medium Grid 1 Accent 1" w:semiHidden="0" w:uiPriority="67" w:unhideWhenUsed="0"/>
+    <w:lsdException w:name="Medium Grid 2 Accent 1" w:semiHidden="0" w:uiPriority="68" w:unhideWhenUsed="0"/>
+    <w:lsdException w:name="Medium Grid 3 Accent 1" w:semiHidden="0" w:uiPriority="69" w:unhideWhenUsed="0"/>
+    <w:lsdException w:name="Dark List Accent 1" w:semiHidden="0" w:uiPriority="70" w:unhideWhenUsed="0"/>
+    <w:lsdException w:name="Colorful Shading Accent 1" w:semiHidden="0" w:uiPriority="71" w:unhideWhenUsed="0"/>
+    <w:lsdException w:name="Colorful List Accent 1" w:semiHidden="0" w:uiPriority="72" w:unhideWhenUsed="0"/>
+    <w:lsdException w:name="Colorful Grid Accent 1" w:semiHidden="0" w:uiPriority="73" w:unhideWhenUsed="0"/>
+    <w:lsdException w:name="Light Shading Accent 2" w:semiHidden="0" w:uiPriority="60" w:unhideWhenUsed="0"/>
+    <w:lsdException w:name="Light List Accent 2" w:semiHidden="0" w:uiPriority="61" w:unhideWhenUsed="0"/>
+    <w:lsdException w:name="Light Grid Accent 2" w:semiHidden="0" w:uiPriority="62" w:unhideWhenUsed="0"/>
+    <w:lsdException w:name="Medium Shading 1 Accent 2" w:semiHidden="0" w:uiPriority="63" w:unhideWhenUsed="0"/>
+    <w:lsdException w:name="Medium Shading 2 Accent 2" w:semiHidden="0" w:uiPriority="64" w:unhideWhenUsed="0"/>
+    <w:lsdException w:name="Medium List 1 Accent 2" w:semiHidden="0" w:uiPriority="65" w:unhideWhenUsed="0"/>
+    <w:lsdException w:name="Medium List 2 Accent 2" w:semiHidden="0" w:uiPriority="66" w:unhideWhenUsed="0"/>
+    <w:lsdException w:name="Medium Grid 1 Accent 2" w:semiHidden="0" w:uiPriority="67" w:unhideWhenUsed="0"/>
+    <w:lsdException w:name="Medium Grid 2 Accent 2" w:semiHidden="0" w:uiPriority="68" w:unhideWhenUsed="0"/>
+    <w:lsdException w:name="Medium Grid 3 Accent 2" w:semiHidden="0" w:uiPriority="69" w:unhideWhenUsed="0"/>
+    <w:lsdException w:name="Dark List Accent 2" w:semiHidden="0" w:uiPriority="70" w:unhideWhenUsed="0"/>
+    <w:lsdException w:name="Colorful Shading Accent 2" w:semiHidden="0" w:uiPriority="71" w:unhideWhenUsed="0"/>
+    <w:lsdException w:name="Colorful List Accent 2" w:semiHidden="0" w:uiPriority="72" w:unhideWhenUsed="0"/>
+    <w:lsdException w:name="Colorful Grid Accent 2" w:semiHidden="0" w:uiPriority="73" w:unhideWhenUsed="0"/>
+    <w:lsdException w:name="Light Shading Accent 3" w:semiHidden="0" w:uiPriority="60" w:unhideWhenUsed="0"/>
+    <w:lsdException w:name="Light List Accent 3" w:semiHidden="0" w:uiPriority="61" w:unhideWhenUsed="0"/>
+    <w:lsdException w:name="Light Grid Accent 3" w:semiHidden="0" w:uiPriority="62" w:unhideWhenUsed="0"/>
+    <w:lsdException w:name="Medium Shading 1 Accent 3" w:semiHidden="0" w:uiPriority="63" w:unhideWhenUsed="0"/>
+    <w:lsdException w:name="Medium Shading 2 Accent 3" w:semiHidden="0" w:uiPriority="64" w:unhideWhenUsed="0"/>
+    <w:lsdException w:name="Medium List 1 Accent 3" w:semiHidden="0" w:uiPriority="65" w:unhideWhenUsed="0"/>
+    <w:lsdException w:name="Medium List 2 Accent 3" w:semiHidden="0" w:uiPriority="66" w:unhideWhenUsed="0"/>
+    <w:lsdException w:name="Medium Grid 1 Accent 3" w:semiHidden="0" w:uiPriority="67" w:unhideWhenUsed="0"/>
+    <w:lsdException w:name="Medium Grid 2 Accent 3" w:semiHidden="0" w:uiPriority="68" w:unhideWhenUsed="0"/>
+    <w:lsdException w:name="Medium Grid 3 Accent 3" w:semiHidden="0" w:uiPriority="69" w:unhideWhenUsed="0"/>
+    <w:lsdException w:name="Dark List Accent 3" w:semiHidden="0" w:uiPriority="70" w:unhideWhenUsed="0"/>
+    <w:lsdException w:name="Colorful Shading Accent 3" w:semiHidden="0" w:uiPriority="71" w:unhideWhenUsed="0"/>
+    <w:lsdException w:name="Colorful List Accent 3" w:semiHidden="0" w:uiPriority="72" w:unhideWhenUsed="0"/>
+    <w:lsdException w:name="Colorful Grid Accent 3" w:semiHidden="0" w:uiPriority="73" w:unhideWhenUsed="0"/>
+    <w:lsdException w:name="Light Shading Accent 4" w:semiHidden="0" w:uiPriority="60" w:unhideWhenUsed="0"/>
+    <w:lsdException w:name="Light List Accent 4" w:semiHidden="0" w:uiPriority="61" w:unhideWhenUsed="0"/>
+    <w:lsdException w:name="Light Grid Accent 4" w:semiHidden="0" w:uiPriority="62" w:unhideWhenUsed="0"/>
+    <w:lsdException w:name="Medium Shading 1 Accent 4" w:semiHidden="0" w:uiPriority="63" w:unhideWhenUsed="0"/>
+    <w:lsdException w:name="Medium Shading 2 Accent 4" w:semiHidden="0" w:uiPriority="64" w:unhideWhenUsed="0"/>
+    <w:lsdException w:name="Medium List 1 Accent 4" w:semiHidden="0" w:uiPriority="65" w:unhideWhenUsed="0"/>
+    <w:lsdException w:name="Medium List 2 Accent 4" w:semiHidden="0" w:uiPriority="66" w:unhideWhenUsed="0"/>
+    <w:lsdException w:name="Medium Grid 1 Accent 4" w:semiHidden="0" w:uiPriority="67" w:unhideWhenUsed="0"/>
+    <w:lsdException w:name="Medium Grid 2 Accent 4" w:semiHidden="0" w:uiPriority="68" w:unhideWhenUsed="0"/>
+    <w:lsdException w:name="Medium Grid 3 Accent 4" w:semiHidden="0" w:uiPriority="69" w:unhideWhenUsed="0"/>
+    <w:lsdException w:name="Dark List Accent 4" w:semiHidden="0" w:uiPriority="70" w:unhideWhenUsed="0"/>
+    <w:lsdException w:name="Colorful Shading Accent 4" w:semiHidden="0" w:uiPriority="71" w:unhideWhenUsed="0"/>
+    <w:lsdException w:name="Colorful List Accent 4" w:semiHidden="0" w:uiPriority="72" w:unhideWhenUsed="0"/>
+    <w:lsdException w:name="Colorful Grid Accent 4" w:semiHidden="0" w:uiPriority="73" w:unhideWhenUsed="0"/>
+    <w:lsdException w:name="Light Shading Accent 5" w:semiHidden="0" w:uiPriority="60" w:unhideWhenUsed="0"/>
+    <w:lsdException w:name="Light List Accent 5" w:semiHidden="0" w:uiPriority="61" w:unhideWhenUsed="0"/>
+    <w:lsdException w:name="Light Grid Accent 5" w:semiHidden="0" w:uiPriority="62" w:unhideWhenUsed="0"/>
+    <w:lsdException w:name="Medium Shading 1 Accent 5" w:semiHidden="0" w:uiPriority="63" w:unhideWhenUsed="0"/>
+    <w:lsdException w:name="Medium Shading 2 Accent 5" w:semiHidden="0" w:uiPriority="64" w:unhideWhenUsed="0"/>
+    <w:lsdException w:name="Medium List 1 Accent 5" w:semiHidden="0" w:uiPriority="65" w:unhideWhenUsed="0"/>
+    <w:lsdException w:name="Medium List 2 Accent 5" w:semiHidden="0" w:uiPriority="66" w:unhideWhenUsed="0"/>
+    <w:lsdException w:name="Medium Grid 1 Accent 5" w:semiHidden="0" w:uiPriority="67" w:unhideWhenUsed="0"/>
+    <w:lsdException w:name="Medium Grid 2 Accent 5" w:semiHidden="0" w:uiPriority="68" w:unhideWhenUsed="0"/>
+    <w:lsdException w:name="Medium Grid 3 Accent 5" w:semiHidden="0" w:uiPriority="69" w:unhideWhenUsed="0"/>
+    <w:lsdException w:name="Dark List Accent 5" w:semiHidden="0" w:uiPriority="70" w:unhideWhenUsed="0"/>
+    <w:lsdException w:name="Colorful Shading Accent 5" w:semiHidden="0" w:uiPriority="71" w:unhideWhenUsed="0"/>
+    <w:lsdException w:name="Colorful List Accent 5" w:semiHidden="0" w:uiPriority="72" w:unhideWhenUsed="0"/>
+    <w:lsdException w:name="Colorful Grid Accent 5" w:semiHidden="0" w:uiPriority="73" w:unhideWhenUsed="0"/>
+    <w:lsdException w:name="Light Shading Accent 6" w:semiHidden="0" w:uiPriority="60" w:unhideWhenUsed="0"/>
+    <w:lsdException w:name="Light List Accent 6" w:semiHidden="0" w:uiPriority="61" w:unhideWhenUsed="0"/>
+    <w:lsdException w:name="Light Grid Accent 6" w:semiHidden="0" w:uiPriority="62" w:unhideWhenUsed="0"/>
+    <w:lsdException w:name="Medium Shading 1 Accent 6" w:semiHidden="0" w:uiPriority="63" w:unhideWhenUsed="0"/>
+    <w:lsdException w:name="Medium Shading 2 Accent 6" w:semiHidden="0" w:uiPriority="64" w:unhideWhenUsed="0"/>
+    <w:lsdException w:name="Medium List 1 Accent 6" w:semiHidden="0" w:uiPriority="65" w:unhideWhenUsed="0"/>
+    <w:lsdException w:name="Medium List 2 Accent 6" w:semiHidden="0" w:uiPriority="66" w:unhideWhenUsed="0"/>
+    <w:lsdException w:name="Medium Grid 1 Accent 6" w:semiHidden="0" w:uiPriority="67" w:unhideWhenUsed="0"/>
+    <w:lsdException w:name="Medium Grid 2 Accent 6" w:semiHidden="0" w:uiPriority="68" w:unhideWhenUsed="0"/>
+    <w:lsdException w:name="Medium Grid 3 Accent 6" w:semiHidden="0" w:uiPriority="69" w:unhideWhenUsed="0"/>
+    <w:lsdException w:name="Dark List Accent 6" w:semiHidden="0" w:uiPriority="70" w:unhideWhenUsed="0"/>
+    <w:lsdException w:name="Colorful Shading Accent 6" w:semiHidden="0" w:uiPriority="71" w:unhideWhenUsed="0"/>
+    <w:lsdException w:name="Colorful List Accent 6" w:semiHidden="0" w:uiPriority="72" w:unhideWhenUsed="0"/>
+    <w:lsdException w:name="Colorful Grid Accent 6" w:semiHidden="0" w:uiPriority="73" w:unhideWhenUsed="0"/>
+    <w:lsdException w:name="Subtle Emphasis" w:semiHidden="0" w:uiPriority="19" w:unhideWhenUsed="0" w:qFormat="1"/>
+    <w:lsdException w:name="Intense Emphasis" w:semiHidden="0" w:uiPriority="21" w:unhideWhenUsed="0" w:qFormat="1"/>
+    <w:lsdException w:name="Subtle Reference" w:semiHidden="0" w:uiPriority="31" w:unhideWhenUsed="0" w:qFormat="1"/>
+    <w:lsdException w:name="Intense Reference" w:semiHidden="0" w:uiPriority="32" w:unhideWhenUsed="0" w:qFormat="1"/>
+    <w:lsdException w:name="Book Title" w:semiHidden="0" w:uiPriority="33" w:unhideWhenUsed="0" w:qFormat="1"/>
+    <w:lsdException w:name="Bibliography" w:uiPriority="37"/>
+    <w:lsdException w:name="TOC Heading" w:uiPriority="39" w:qFormat="1"/>
+  </w:latentStyles>
+  <w:style w:type="paragraph" w:default="1" w:styleId="Normal">
+    <w:name w:val="Normal"/>
+    <w:qFormat/>
+  </w:style>
+  <w:style w:type="character" w:default="1" w:styleId="DefaultParagraphFont">
+    <w:name w:val="Default Paragraph Font"/>
+    <w:uiPriority w:val="1"/>
+    <w:semiHidden/>
+    <w:unhideWhenUsed/>
+  </w:style>
+  <w:style w:type="table" w:default="1" w:styleId="TableNormal">
+    <w:name w:val="Normal Table"/>
+    <w:uiPriority w:val="99"/>
+    <w:semiHidden/>
+    <w:unhideWhenUsed/>
+    <w:tblPr>
+      <w:tblInd w:w="0" w:type="dxa"/>
+      <w:tblCellMar>
+        <w:top w:w="0" w:type="dxa"/>
+        <w:left w:w="108" w:type="dxa"/>
+        <w:bottom w:w="0" w:type="dxa"/>
+        <w:right w:w="108" w:type="dxa"/>
+      </w:tblCellMar>
+    </w:tblPr>
+  </w:style>
+  <w:style w:type="numbering" w:default="1" w:styleId="NoList">
+    <w:name w:val="No List"/>
+    <w:uiPriority w:val="99"/>
+    <w:semiHidden/>
+    <w:unhideWhenUsed/>
   </w:style>
 </w:styles>
 </file>

</xml_diff>